<commit_message>
Add names to doc
</commit_message>
<xml_diff>
--- a/Lab3/Writeup.docx
+++ b/Lab3/Writeup.docx
@@ -14,15 +14,7 @@
         <w:t xml:space="preserve">Part (2) can fail if </w:t>
       </w:r>
       <w:r>
-        <w:t xml:space="preserve">the initial heading is off by a non-trivial amount.  An incorrect initial heading can lead to progressively worse position deviation depending on the distance between the start position and the end position.  A 1 degree heading error will case an 8cm position deviation over </w:t>
-      </w:r>
-      <w:proofErr w:type="gramStart"/>
-      <w:r>
-        <w:t>a distance of .5</w:t>
-      </w:r>
-      <w:proofErr w:type="gramEnd"/>
-      <w:r>
-        <w:t xml:space="preserve"> m</w:t>
+        <w:t>the initial heading is off by a non-trivial amount.  An incorrect initial heading can lead to progressively worse position deviation depending on the distance between the start position and the end position.  A 1 degree heading error will case an 8cm position deviation over a distance of .5 m</w:t>
       </w:r>
     </w:p>
     <w:p>
@@ -144,8 +136,44 @@
           <w:numId w:val="1"/>
         </w:numPr>
       </w:pPr>
+      <w:r>
+        <w:t xml:space="preserve"> </w:t>
+      </w:r>
+    </w:p>
+    <w:p>
+      <w:pPr>
+        <w:pStyle w:val="ListParagraph"/>
+        <w:numPr>
+          <w:ilvl w:val="0"/>
+          <w:numId w:val="1"/>
+        </w:numPr>
+      </w:pPr>
+      <w:r>
+        <w:t xml:space="preserve"> </w:t>
+      </w:r>
+    </w:p>
+    <w:p>
+      <w:pPr>
+        <w:pStyle w:val="ListParagraph"/>
+        <w:numPr>
+          <w:ilvl w:val="0"/>
+          <w:numId w:val="1"/>
+        </w:numPr>
+      </w:pPr>
+      <w:r>
+        <w:t>ByteMe</w:t>
+      </w:r>
       <w:bookmarkStart w:id="0" w:name="_GoBack"/>
       <w:bookmarkEnd w:id="0"/>
+    </w:p>
+    <w:p>
+      <w:pPr>
+        <w:pStyle w:val="ListParagraph"/>
+        <w:numPr>
+          <w:ilvl w:val="0"/>
+          <w:numId w:val="1"/>
+        </w:numPr>
+      </w:pPr>
     </w:p>
     <w:sectPr>
       <w:pgSz w:w="12240" w:h="15840"/>

</xml_diff>